<commit_message>
Complete learning log 2
</commit_message>
<xml_diff>
--- a/Course-1/Learning-Log-2.docx
+++ b/Course-1/Learning-Log-2.docx
@@ -1,6 +1,6 @@
 
 <file path=word/document.xml><?xml version="1.0" encoding="utf-8"?>
-<w:document xmlns:wpc="http://schemas.microsoft.com/office/word/2010/wordprocessingCanvas" xmlns:cx="http://schemas.microsoft.com/office/drawing/2014/chartex" xmlns:cx1="http://schemas.microsoft.com/office/drawing/2015/9/8/chartex" xmlns:cx2="http://schemas.microsoft.com/office/drawing/2015/10/21/chartex" xmlns:cx3="http://schemas.microsoft.com/office/drawing/2016/5/9/chartex" xmlns:cx4="http://schemas.microsoft.com/office/drawing/2016/5/10/chartex" xmlns:cx5="http://schemas.microsoft.com/office/drawing/2016/5/11/chartex" xmlns:cx6="http://schemas.microsoft.com/office/drawing/2016/5/12/chartex" xmlns:cx7="http://schemas.microsoft.com/office/drawing/2016/5/13/chartex" xmlns:cx8="http://schemas.microsoft.com/office/drawing/2016/5/14/chartex" xmlns:mc="http://schemas.openxmlformats.org/markup-compatibility/2006" xmlns:aink="http://schemas.microsoft.com/office/drawing/2016/ink" xmlns:am3d="http://schemas.microsoft.com/office/drawing/2017/model3d" xmlns:o="urn:schemas-microsoft-com:office:office" xmlns:r="http://schemas.openxmlformats.org/officeDocument/2006/relationships" xmlns:m="http://schemas.openxmlformats.org/officeDocument/2006/math" xmlns:v="urn:schemas-microsoft-com:vml" xmlns:wp14="http://schemas.microsoft.com/office/word/2010/wordprocessingDrawing" xmlns:wp="http://schemas.openxmlformats.org/drawingml/2006/wordprocessingDrawing" xmlns:w10="urn:schemas-microsoft-com:office:word" xmlns:w="http://schemas.openxmlformats.org/wordprocessingml/2006/main" xmlns:w14="http://schemas.microsoft.com/office/word/2010/wordml" xmlns:w15="http://schemas.microsoft.com/office/word/2012/wordml" xmlns:w16cex="http://schemas.microsoft.com/office/word/2018/wordml/cex" xmlns:w16cid="http://schemas.microsoft.com/office/word/2016/wordml/cid" xmlns:w16="http://schemas.microsoft.com/office/word/2018/wordml" xmlns:w16se="http://schemas.microsoft.com/office/word/2015/wordml/symex" xmlns:wpg="http://schemas.microsoft.com/office/word/2010/wordprocessingGroup" xmlns:wpi="http://schemas.microsoft.com/office/word/2010/wordprocessingInk" xmlns:wne="http://schemas.microsoft.com/office/word/2006/wordml" xmlns:wps="http://schemas.microsoft.com/office/word/2010/wordprocessingShape" mc:Ignorable="w14 w15 w16se w16cid w16 w16cex wp14">
+<w:document xmlns:wpc="http://schemas.microsoft.com/office/word/2010/wordprocessingCanvas" xmlns:cx="http://schemas.microsoft.com/office/drawing/2014/chartex" xmlns:cx1="http://schemas.microsoft.com/office/drawing/2015/9/8/chartex" xmlns:cx2="http://schemas.microsoft.com/office/drawing/2015/10/21/chartex" xmlns:cx3="http://schemas.microsoft.com/office/drawing/2016/5/9/chartex" xmlns:cx4="http://schemas.microsoft.com/office/drawing/2016/5/10/chartex" xmlns:cx5="http://schemas.microsoft.com/office/drawing/2016/5/11/chartex" xmlns:cx6="http://schemas.microsoft.com/office/drawing/2016/5/12/chartex" xmlns:cx7="http://schemas.microsoft.com/office/drawing/2016/5/13/chartex" xmlns:cx8="http://schemas.microsoft.com/office/drawing/2016/5/14/chartex" xmlns:mc="http://schemas.openxmlformats.org/markup-compatibility/2006" xmlns:aink="http://schemas.microsoft.com/office/drawing/2016/ink" xmlns:am3d="http://schemas.microsoft.com/office/drawing/2017/model3d" xmlns:o="urn:schemas-microsoft-com:office:office" xmlns:oel="http://schemas.microsoft.com/office/2019/extlst" xmlns:r="http://schemas.openxmlformats.org/officeDocument/2006/relationships" xmlns:m="http://schemas.openxmlformats.org/officeDocument/2006/math" xmlns:v="urn:schemas-microsoft-com:vml" xmlns:wp14="http://schemas.microsoft.com/office/word/2010/wordprocessingDrawing" xmlns:wp="http://schemas.openxmlformats.org/drawingml/2006/wordprocessingDrawing" xmlns:w10="urn:schemas-microsoft-com:office:word" xmlns:w="http://schemas.openxmlformats.org/wordprocessingml/2006/main" xmlns:w14="http://schemas.microsoft.com/office/word/2010/wordml" xmlns:w15="http://schemas.microsoft.com/office/word/2012/wordml" xmlns:w16cex="http://schemas.microsoft.com/office/word/2018/wordml/cex" xmlns:w16cid="http://schemas.microsoft.com/office/word/2016/wordml/cid" xmlns:w16="http://schemas.microsoft.com/office/word/2018/wordml" xmlns:w16sdtdh="http://schemas.microsoft.com/office/word/2020/wordml/sdtdatahash" xmlns:w16se="http://schemas.microsoft.com/office/word/2015/wordml/symex" xmlns:wpg="http://schemas.microsoft.com/office/word/2010/wordprocessingGroup" xmlns:wpi="http://schemas.microsoft.com/office/word/2010/wordprocessingInk" xmlns:wne="http://schemas.microsoft.com/office/word/2006/wordml" xmlns:wps="http://schemas.microsoft.com/office/word/2010/wordprocessingShape" mc:Ignorable="w14 w15 w16se w16cid w16 w16cex w16sdtdh wp14">
   <w:body>
     <w:p>
       <w:pPr>
@@ -67,13 +67,7 @@
         <w:rPr>
           <w:rFonts w:ascii="Roboto" w:eastAsia="Roboto" w:hAnsi="Roboto" w:cs="Roboto"/>
         </w:rPr>
-        <w:t>You can use this document as a template for the learning log activity: Consider how data analysts approach tasks</w:t>
-      </w:r>
-      <w:r>
-        <w:rPr>
-          <w:rFonts w:ascii="Roboto" w:eastAsia="Roboto" w:hAnsi="Roboto" w:cs="Roboto"/>
-        </w:rPr>
-        <w:t xml:space="preserve">. Type your answers in this document, and save it on your computer or Google Drive. </w:t>
+        <w:t xml:space="preserve">You can use this document as a template for the learning log activity: Consider how data analysts approach tasks. Type your answers in this document, and save it on your computer or Google Drive. </w:t>
       </w:r>
     </w:p>
     <w:p>
@@ -88,13 +82,7 @@
         <w:rPr>
           <w:rFonts w:ascii="Roboto" w:eastAsia="Roboto" w:hAnsi="Roboto" w:cs="Roboto"/>
         </w:rPr>
-        <w:t>We recommend that you save every learning log in one folder and include a date in the file name to help you stay organized. Important information like course number, title</w:t>
-      </w:r>
-      <w:r>
-        <w:rPr>
-          <w:rFonts w:ascii="Roboto" w:eastAsia="Roboto" w:hAnsi="Roboto" w:cs="Roboto"/>
-        </w:rPr>
-        <w:t xml:space="preserve">, and activity name are already included. After you finish your learning log entry, you can come back and reread your responses later to understand how your opinions on different topics may have changed throughout the courses. </w:t>
+        <w:t xml:space="preserve">We recommend that you save every learning log in one folder and include a date in the file name to help you stay organized. Important information like course number, title, and activity name are already included. After you finish your learning log entry, you can come back and reread your responses later to understand how your opinions on different topics may have changed throughout the courses. </w:t>
       </w:r>
     </w:p>
     <w:p>
@@ -120,13 +108,7 @@
         <w:rPr>
           <w:rFonts w:ascii="Roboto" w:eastAsia="Roboto" w:hAnsi="Roboto" w:cs="Roboto"/>
         </w:rPr>
-        <w:t>To review detailed instructi</w:t>
-      </w:r>
-      <w:r>
-        <w:rPr>
-          <w:rFonts w:ascii="Roboto" w:eastAsia="Roboto" w:hAnsi="Roboto" w:cs="Roboto"/>
-        </w:rPr>
-        <w:t xml:space="preserve">ons on how to complete this activity, please return to Coursera: </w:t>
+        <w:t xml:space="preserve">To review detailed instructions on how to complete this activity, please return to Coursera: </w:t>
       </w:r>
       <w:hyperlink r:id="rId7">
         <w:r>
@@ -497,14 +479,7 @@
                 <w:rFonts w:ascii="Roboto" w:eastAsia="Roboto" w:hAnsi="Roboto" w:cs="Roboto"/>
                 <w:color w:val="666666"/>
               </w:rPr>
-              <w:t xml:space="preserve"> by building a</w:t>
-            </w:r>
-            <w:r>
-              <w:rPr>
-                <w:rFonts w:ascii="Roboto" w:eastAsia="Roboto" w:hAnsi="Roboto" w:cs="Roboto"/>
-                <w:color w:val="666666"/>
-              </w:rPr>
-              <w:t xml:space="preserve"> timeline and collecting data with employee surveys, which should be inclusive.</w:t>
+              <w:t xml:space="preserve"> by building a timeline and collecting data with employee surveys, which should be inclusive.</w:t>
             </w:r>
             <w:r>
               <w:rPr>
@@ -564,14 +539,7 @@
                 <w:rFonts w:ascii="Roboto" w:eastAsia="Roboto" w:hAnsi="Roboto" w:cs="Roboto"/>
                 <w:color w:val="666666"/>
               </w:rPr>
-              <w:t>the clean employee survey data. Then t</w:t>
-            </w:r>
-            <w:r>
-              <w:rPr>
-                <w:rFonts w:ascii="Roboto" w:eastAsia="Roboto" w:hAnsi="Roboto" w:cs="Roboto"/>
-                <w:color w:val="666666"/>
-              </w:rPr>
-              <w:t xml:space="preserve">he analysts </w:t>
+              <w:t xml:space="preserve">the clean employee survey data. Then the analysts </w:t>
             </w:r>
             <w:r>
               <w:rPr>
@@ -673,14 +641,7 @@
                 <w:rFonts w:ascii="Roboto" w:eastAsia="Roboto" w:hAnsi="Roboto" w:cs="Roboto"/>
                 <w:color w:val="5F6368"/>
               </w:rPr>
-              <w:t>Write 2-3 sentences (40-60 words)</w:t>
-            </w:r>
-            <w:r>
-              <w:rPr>
-                <w:rFonts w:ascii="Roboto" w:eastAsia="Roboto" w:hAnsi="Roboto" w:cs="Roboto"/>
-                <w:color w:val="5F6368"/>
-              </w:rPr>
-              <w:t xml:space="preserve"> in response to each of the questions below.</w:t>
+              <w:t>Write 2-3 sentences (40-60 words) in response to each of the questions below.</w:t>
             </w:r>
           </w:p>
         </w:tc>
@@ -783,7 +744,7 @@
                 <w:i/>
                 <w:color w:val="666666"/>
               </w:rPr>
-              <w:t>Type your response here</w:t>
+              <w:t xml:space="preserve">Yes – it gave me a much better idea of the data analysis process and now I have a much better idea of why each step is so crucial. I also gained a better understanding of each of the steps and why it is important to perform them. </w:t>
             </w:r>
           </w:p>
           <w:p>
@@ -831,7 +792,26 @@
                 <w:i/>
                 <w:color w:val="666666"/>
               </w:rPr>
-              <w:t>Type your response here</w:t>
+              <w:lastRenderedPageBreak/>
+              <w:t xml:space="preserve">I was surprised about the amount of detail in each stage – </w:t>
+            </w:r>
+            <w:proofErr w:type="spellStart"/>
+            <w:r>
+              <w:rPr>
+                <w:rFonts w:ascii="Roboto" w:eastAsia="Roboto" w:hAnsi="Roboto" w:cs="Roboto"/>
+                <w:i/>
+                <w:color w:val="666666"/>
+              </w:rPr>
+              <w:t>eg.</w:t>
+            </w:r>
+            <w:proofErr w:type="spellEnd"/>
+            <w:r>
+              <w:rPr>
+                <w:rFonts w:ascii="Roboto" w:eastAsia="Roboto" w:hAnsi="Roboto" w:cs="Roboto"/>
+                <w:i/>
+                <w:color w:val="666666"/>
+              </w:rPr>
+              <w:t xml:space="preserve"> Considerations about privacy of data, consent, etc. I always thought it would just be a process of collect, clean, visualize, analyze </w:t>
             </w:r>
           </w:p>
           <w:p>
@@ -880,8 +860,25 @@
                 <w:i/>
                 <w:color w:val="666666"/>
               </w:rPr>
-              <w:lastRenderedPageBreak/>
-              <w:t>Type your response here</w:t>
+              <w:t xml:space="preserve">Dealing with different types of datasets </w:t>
+            </w:r>
+            <w:proofErr w:type="spellStart"/>
+            <w:r>
+              <w:rPr>
+                <w:rFonts w:ascii="Roboto" w:eastAsia="Roboto" w:hAnsi="Roboto" w:cs="Roboto"/>
+                <w:i/>
+                <w:color w:val="666666"/>
+              </w:rPr>
+              <w:t>eg.</w:t>
+            </w:r>
+            <w:proofErr w:type="spellEnd"/>
+            <w:r>
+              <w:rPr>
+                <w:rFonts w:ascii="Roboto" w:eastAsia="Roboto" w:hAnsi="Roboto" w:cs="Roboto"/>
+                <w:i/>
+                <w:color w:val="666666"/>
+              </w:rPr>
+              <w:t xml:space="preserve"> Small large financial, commercial, string etc. and also dealing with SQL and using SQL queries more effectively </w:t>
             </w:r>
           </w:p>
         </w:tc>
@@ -908,7 +905,7 @@
 </file>
 
 <file path=word/endnotes.xml><?xml version="1.0" encoding="utf-8"?>
-<w:endnotes xmlns:wpc="http://schemas.microsoft.com/office/word/2010/wordprocessingCanvas" xmlns:cx="http://schemas.microsoft.com/office/drawing/2014/chartex" xmlns:cx1="http://schemas.microsoft.com/office/drawing/2015/9/8/chartex" xmlns:cx2="http://schemas.microsoft.com/office/drawing/2015/10/21/chartex" xmlns:cx3="http://schemas.microsoft.com/office/drawing/2016/5/9/chartex" xmlns:cx4="http://schemas.microsoft.com/office/drawing/2016/5/10/chartex" xmlns:cx5="http://schemas.microsoft.com/office/drawing/2016/5/11/chartex" xmlns:cx6="http://schemas.microsoft.com/office/drawing/2016/5/12/chartex" xmlns:cx7="http://schemas.microsoft.com/office/drawing/2016/5/13/chartex" xmlns:cx8="http://schemas.microsoft.com/office/drawing/2016/5/14/chartex" xmlns:mc="http://schemas.openxmlformats.org/markup-compatibility/2006" xmlns:aink="http://schemas.microsoft.com/office/drawing/2016/ink" xmlns:am3d="http://schemas.microsoft.com/office/drawing/2017/model3d" xmlns:o="urn:schemas-microsoft-com:office:office" xmlns:r="http://schemas.openxmlformats.org/officeDocument/2006/relationships" xmlns:m="http://schemas.openxmlformats.org/officeDocument/2006/math" xmlns:v="urn:schemas-microsoft-com:vml" xmlns:wp14="http://schemas.microsoft.com/office/word/2010/wordprocessingDrawing" xmlns:wp="http://schemas.openxmlformats.org/drawingml/2006/wordprocessingDrawing" xmlns:w10="urn:schemas-microsoft-com:office:word" xmlns:w="http://schemas.openxmlformats.org/wordprocessingml/2006/main" xmlns:w14="http://schemas.microsoft.com/office/word/2010/wordml" xmlns:w15="http://schemas.microsoft.com/office/word/2012/wordml" xmlns:w16cex="http://schemas.microsoft.com/office/word/2018/wordml/cex" xmlns:w16cid="http://schemas.microsoft.com/office/word/2016/wordml/cid" xmlns:w16="http://schemas.microsoft.com/office/word/2018/wordml" xmlns:w16se="http://schemas.microsoft.com/office/word/2015/wordml/symex" xmlns:wpg="http://schemas.microsoft.com/office/word/2010/wordprocessingGroup" xmlns:wpi="http://schemas.microsoft.com/office/word/2010/wordprocessingInk" xmlns:wne="http://schemas.microsoft.com/office/word/2006/wordml" xmlns:wps="http://schemas.microsoft.com/office/word/2010/wordprocessingShape" mc:Ignorable="w14 w15 w16se w16cid w16 w16cex wp14">
+<w:endnotes xmlns:wpc="http://schemas.microsoft.com/office/word/2010/wordprocessingCanvas" xmlns:cx="http://schemas.microsoft.com/office/drawing/2014/chartex" xmlns:cx1="http://schemas.microsoft.com/office/drawing/2015/9/8/chartex" xmlns:cx2="http://schemas.microsoft.com/office/drawing/2015/10/21/chartex" xmlns:cx3="http://schemas.microsoft.com/office/drawing/2016/5/9/chartex" xmlns:cx4="http://schemas.microsoft.com/office/drawing/2016/5/10/chartex" xmlns:cx5="http://schemas.microsoft.com/office/drawing/2016/5/11/chartex" xmlns:cx6="http://schemas.microsoft.com/office/drawing/2016/5/12/chartex" xmlns:cx7="http://schemas.microsoft.com/office/drawing/2016/5/13/chartex" xmlns:cx8="http://schemas.microsoft.com/office/drawing/2016/5/14/chartex" xmlns:mc="http://schemas.openxmlformats.org/markup-compatibility/2006" xmlns:aink="http://schemas.microsoft.com/office/drawing/2016/ink" xmlns:am3d="http://schemas.microsoft.com/office/drawing/2017/model3d" xmlns:o="urn:schemas-microsoft-com:office:office" xmlns:oel="http://schemas.microsoft.com/office/2019/extlst" xmlns:r="http://schemas.openxmlformats.org/officeDocument/2006/relationships" xmlns:m="http://schemas.openxmlformats.org/officeDocument/2006/math" xmlns:v="urn:schemas-microsoft-com:vml" xmlns:wp14="http://schemas.microsoft.com/office/word/2010/wordprocessingDrawing" xmlns:wp="http://schemas.openxmlformats.org/drawingml/2006/wordprocessingDrawing" xmlns:w10="urn:schemas-microsoft-com:office:word" xmlns:w="http://schemas.openxmlformats.org/wordprocessingml/2006/main" xmlns:w14="http://schemas.microsoft.com/office/word/2010/wordml" xmlns:w15="http://schemas.microsoft.com/office/word/2012/wordml" xmlns:w16cex="http://schemas.microsoft.com/office/word/2018/wordml/cex" xmlns:w16cid="http://schemas.microsoft.com/office/word/2016/wordml/cid" xmlns:w16="http://schemas.microsoft.com/office/word/2018/wordml" xmlns:w16sdtdh="http://schemas.microsoft.com/office/word/2020/wordml/sdtdatahash" xmlns:w16se="http://schemas.microsoft.com/office/word/2015/wordml/symex" xmlns:wpg="http://schemas.microsoft.com/office/word/2010/wordprocessingGroup" xmlns:wpi="http://schemas.microsoft.com/office/word/2010/wordprocessingInk" xmlns:wne="http://schemas.microsoft.com/office/word/2006/wordml" xmlns:wps="http://schemas.microsoft.com/office/word/2010/wordprocessingShape" mc:Ignorable="w14 w15 w16se w16cid w16 w16cex w16sdtdh wp14">
   <w:endnote w:type="separator" w:id="-1">
     <w:p>
       <w:pPr>
@@ -933,7 +930,7 @@
 </file>
 
 <file path=word/footer1.xml><?xml version="1.0" encoding="utf-8"?>
-<w:ftr xmlns:wpc="http://schemas.microsoft.com/office/word/2010/wordprocessingCanvas" xmlns:cx="http://schemas.microsoft.com/office/drawing/2014/chartex" xmlns:cx1="http://schemas.microsoft.com/office/drawing/2015/9/8/chartex" xmlns:cx2="http://schemas.microsoft.com/office/drawing/2015/10/21/chartex" xmlns:cx3="http://schemas.microsoft.com/office/drawing/2016/5/9/chartex" xmlns:cx4="http://schemas.microsoft.com/office/drawing/2016/5/10/chartex" xmlns:cx5="http://schemas.microsoft.com/office/drawing/2016/5/11/chartex" xmlns:cx6="http://schemas.microsoft.com/office/drawing/2016/5/12/chartex" xmlns:cx7="http://schemas.microsoft.com/office/drawing/2016/5/13/chartex" xmlns:cx8="http://schemas.microsoft.com/office/drawing/2016/5/14/chartex" xmlns:mc="http://schemas.openxmlformats.org/markup-compatibility/2006" xmlns:aink="http://schemas.microsoft.com/office/drawing/2016/ink" xmlns:am3d="http://schemas.microsoft.com/office/drawing/2017/model3d" xmlns:o="urn:schemas-microsoft-com:office:office" xmlns:r="http://schemas.openxmlformats.org/officeDocument/2006/relationships" xmlns:m="http://schemas.openxmlformats.org/officeDocument/2006/math" xmlns:v="urn:schemas-microsoft-com:vml" xmlns:wp14="http://schemas.microsoft.com/office/word/2010/wordprocessingDrawing" xmlns:wp="http://schemas.openxmlformats.org/drawingml/2006/wordprocessingDrawing" xmlns:w10="urn:schemas-microsoft-com:office:word" xmlns:w="http://schemas.openxmlformats.org/wordprocessingml/2006/main" xmlns:w14="http://schemas.microsoft.com/office/word/2010/wordml" xmlns:w15="http://schemas.microsoft.com/office/word/2012/wordml" xmlns:w16cex="http://schemas.microsoft.com/office/word/2018/wordml/cex" xmlns:w16cid="http://schemas.microsoft.com/office/word/2016/wordml/cid" xmlns:w16="http://schemas.microsoft.com/office/word/2018/wordml" xmlns:w16se="http://schemas.microsoft.com/office/word/2015/wordml/symex" xmlns:wpg="http://schemas.microsoft.com/office/word/2010/wordprocessingGroup" xmlns:wpi="http://schemas.microsoft.com/office/word/2010/wordprocessingInk" xmlns:wne="http://schemas.microsoft.com/office/word/2006/wordml" xmlns:wps="http://schemas.microsoft.com/office/word/2010/wordprocessingShape" mc:Ignorable="w14 w15 w16se w16cid w16 w16cex wp14">
+<w:ftr xmlns:wpc="http://schemas.microsoft.com/office/word/2010/wordprocessingCanvas" xmlns:cx="http://schemas.microsoft.com/office/drawing/2014/chartex" xmlns:cx1="http://schemas.microsoft.com/office/drawing/2015/9/8/chartex" xmlns:cx2="http://schemas.microsoft.com/office/drawing/2015/10/21/chartex" xmlns:cx3="http://schemas.microsoft.com/office/drawing/2016/5/9/chartex" xmlns:cx4="http://schemas.microsoft.com/office/drawing/2016/5/10/chartex" xmlns:cx5="http://schemas.microsoft.com/office/drawing/2016/5/11/chartex" xmlns:cx6="http://schemas.microsoft.com/office/drawing/2016/5/12/chartex" xmlns:cx7="http://schemas.microsoft.com/office/drawing/2016/5/13/chartex" xmlns:cx8="http://schemas.microsoft.com/office/drawing/2016/5/14/chartex" xmlns:mc="http://schemas.openxmlformats.org/markup-compatibility/2006" xmlns:aink="http://schemas.microsoft.com/office/drawing/2016/ink" xmlns:am3d="http://schemas.microsoft.com/office/drawing/2017/model3d" xmlns:o="urn:schemas-microsoft-com:office:office" xmlns:oel="http://schemas.microsoft.com/office/2019/extlst" xmlns:r="http://schemas.openxmlformats.org/officeDocument/2006/relationships" xmlns:m="http://schemas.openxmlformats.org/officeDocument/2006/math" xmlns:v="urn:schemas-microsoft-com:vml" xmlns:wp14="http://schemas.microsoft.com/office/word/2010/wordprocessingDrawing" xmlns:wp="http://schemas.openxmlformats.org/drawingml/2006/wordprocessingDrawing" xmlns:w10="urn:schemas-microsoft-com:office:word" xmlns:w="http://schemas.openxmlformats.org/wordprocessingml/2006/main" xmlns:w14="http://schemas.microsoft.com/office/word/2010/wordml" xmlns:w15="http://schemas.microsoft.com/office/word/2012/wordml" xmlns:w16cex="http://schemas.microsoft.com/office/word/2018/wordml/cex" xmlns:w16cid="http://schemas.microsoft.com/office/word/2016/wordml/cid" xmlns:w16="http://schemas.microsoft.com/office/word/2018/wordml" xmlns:w16sdtdh="http://schemas.microsoft.com/office/word/2020/wordml/sdtdatahash" xmlns:w16se="http://schemas.microsoft.com/office/word/2015/wordml/symex" xmlns:wpg="http://schemas.microsoft.com/office/word/2010/wordprocessingGroup" xmlns:wpi="http://schemas.microsoft.com/office/word/2010/wordprocessingInk" xmlns:wne="http://schemas.microsoft.com/office/word/2006/wordml" xmlns:wps="http://schemas.microsoft.com/office/word/2010/wordprocessingShape" mc:Ignorable="w14 w15 w16se w16cid w16 w16cex w16sdtdh wp14">
   <w:p>
     <w:pPr>
       <w:ind w:right="-450"/>
@@ -985,7 +982,7 @@
 </file>
 
 <file path=word/footnotes.xml><?xml version="1.0" encoding="utf-8"?>
-<w:footnotes xmlns:wpc="http://schemas.microsoft.com/office/word/2010/wordprocessingCanvas" xmlns:cx="http://schemas.microsoft.com/office/drawing/2014/chartex" xmlns:cx1="http://schemas.microsoft.com/office/drawing/2015/9/8/chartex" xmlns:cx2="http://schemas.microsoft.com/office/drawing/2015/10/21/chartex" xmlns:cx3="http://schemas.microsoft.com/office/drawing/2016/5/9/chartex" xmlns:cx4="http://schemas.microsoft.com/office/drawing/2016/5/10/chartex" xmlns:cx5="http://schemas.microsoft.com/office/drawing/2016/5/11/chartex" xmlns:cx6="http://schemas.microsoft.com/office/drawing/2016/5/12/chartex" xmlns:cx7="http://schemas.microsoft.com/office/drawing/2016/5/13/chartex" xmlns:cx8="http://schemas.microsoft.com/office/drawing/2016/5/14/chartex" xmlns:mc="http://schemas.openxmlformats.org/markup-compatibility/2006" xmlns:aink="http://schemas.microsoft.com/office/drawing/2016/ink" xmlns:am3d="http://schemas.microsoft.com/office/drawing/2017/model3d" xmlns:o="urn:schemas-microsoft-com:office:office" xmlns:r="http://schemas.openxmlformats.org/officeDocument/2006/relationships" xmlns:m="http://schemas.openxmlformats.org/officeDocument/2006/math" xmlns:v="urn:schemas-microsoft-com:vml" xmlns:wp14="http://schemas.microsoft.com/office/word/2010/wordprocessingDrawing" xmlns:wp="http://schemas.openxmlformats.org/drawingml/2006/wordprocessingDrawing" xmlns:w10="urn:schemas-microsoft-com:office:word" xmlns:w="http://schemas.openxmlformats.org/wordprocessingml/2006/main" xmlns:w14="http://schemas.microsoft.com/office/word/2010/wordml" xmlns:w15="http://schemas.microsoft.com/office/word/2012/wordml" xmlns:w16cex="http://schemas.microsoft.com/office/word/2018/wordml/cex" xmlns:w16cid="http://schemas.microsoft.com/office/word/2016/wordml/cid" xmlns:w16="http://schemas.microsoft.com/office/word/2018/wordml" xmlns:w16se="http://schemas.microsoft.com/office/word/2015/wordml/symex" xmlns:wpg="http://schemas.microsoft.com/office/word/2010/wordprocessingGroup" xmlns:wpi="http://schemas.microsoft.com/office/word/2010/wordprocessingInk" xmlns:wne="http://schemas.microsoft.com/office/word/2006/wordml" xmlns:wps="http://schemas.microsoft.com/office/word/2010/wordprocessingShape" mc:Ignorable="w14 w15 w16se w16cid w16 w16cex wp14">
+<w:footnotes xmlns:wpc="http://schemas.microsoft.com/office/word/2010/wordprocessingCanvas" xmlns:cx="http://schemas.microsoft.com/office/drawing/2014/chartex" xmlns:cx1="http://schemas.microsoft.com/office/drawing/2015/9/8/chartex" xmlns:cx2="http://schemas.microsoft.com/office/drawing/2015/10/21/chartex" xmlns:cx3="http://schemas.microsoft.com/office/drawing/2016/5/9/chartex" xmlns:cx4="http://schemas.microsoft.com/office/drawing/2016/5/10/chartex" xmlns:cx5="http://schemas.microsoft.com/office/drawing/2016/5/11/chartex" xmlns:cx6="http://schemas.microsoft.com/office/drawing/2016/5/12/chartex" xmlns:cx7="http://schemas.microsoft.com/office/drawing/2016/5/13/chartex" xmlns:cx8="http://schemas.microsoft.com/office/drawing/2016/5/14/chartex" xmlns:mc="http://schemas.openxmlformats.org/markup-compatibility/2006" xmlns:aink="http://schemas.microsoft.com/office/drawing/2016/ink" xmlns:am3d="http://schemas.microsoft.com/office/drawing/2017/model3d" xmlns:o="urn:schemas-microsoft-com:office:office" xmlns:oel="http://schemas.microsoft.com/office/2019/extlst" xmlns:r="http://schemas.openxmlformats.org/officeDocument/2006/relationships" xmlns:m="http://schemas.openxmlformats.org/officeDocument/2006/math" xmlns:v="urn:schemas-microsoft-com:vml" xmlns:wp14="http://schemas.microsoft.com/office/word/2010/wordprocessingDrawing" xmlns:wp="http://schemas.openxmlformats.org/drawingml/2006/wordprocessingDrawing" xmlns:w10="urn:schemas-microsoft-com:office:word" xmlns:w="http://schemas.openxmlformats.org/wordprocessingml/2006/main" xmlns:w14="http://schemas.microsoft.com/office/word/2010/wordml" xmlns:w15="http://schemas.microsoft.com/office/word/2012/wordml" xmlns:w16cex="http://schemas.microsoft.com/office/word/2018/wordml/cex" xmlns:w16cid="http://schemas.microsoft.com/office/word/2016/wordml/cid" xmlns:w16="http://schemas.microsoft.com/office/word/2018/wordml" xmlns:w16sdtdh="http://schemas.microsoft.com/office/word/2020/wordml/sdtdatahash" xmlns:w16se="http://schemas.microsoft.com/office/word/2015/wordml/symex" xmlns:wpg="http://schemas.microsoft.com/office/word/2010/wordprocessingGroup" xmlns:wpi="http://schemas.microsoft.com/office/word/2010/wordprocessingInk" xmlns:wne="http://schemas.microsoft.com/office/word/2006/wordml" xmlns:wps="http://schemas.microsoft.com/office/word/2010/wordprocessingShape" mc:Ignorable="w14 w15 w16se w16cid w16 w16cex w16sdtdh wp14">
   <w:footnote w:type="separator" w:id="-1">
     <w:p>
       <w:pPr>
@@ -1010,7 +1007,7 @@
 </file>
 
 <file path=word/header1.xml><?xml version="1.0" encoding="utf-8"?>
-<w:hdr xmlns:wpc="http://schemas.microsoft.com/office/word/2010/wordprocessingCanvas" xmlns:cx="http://schemas.microsoft.com/office/drawing/2014/chartex" xmlns:cx1="http://schemas.microsoft.com/office/drawing/2015/9/8/chartex" xmlns:cx2="http://schemas.microsoft.com/office/drawing/2015/10/21/chartex" xmlns:cx3="http://schemas.microsoft.com/office/drawing/2016/5/9/chartex" xmlns:cx4="http://schemas.microsoft.com/office/drawing/2016/5/10/chartex" xmlns:cx5="http://schemas.microsoft.com/office/drawing/2016/5/11/chartex" xmlns:cx6="http://schemas.microsoft.com/office/drawing/2016/5/12/chartex" xmlns:cx7="http://schemas.microsoft.com/office/drawing/2016/5/13/chartex" xmlns:cx8="http://schemas.microsoft.com/office/drawing/2016/5/14/chartex" xmlns:mc="http://schemas.openxmlformats.org/markup-compatibility/2006" xmlns:aink="http://schemas.microsoft.com/office/drawing/2016/ink" xmlns:am3d="http://schemas.microsoft.com/office/drawing/2017/model3d" xmlns:o="urn:schemas-microsoft-com:office:office" xmlns:r="http://schemas.openxmlformats.org/officeDocument/2006/relationships" xmlns:m="http://schemas.openxmlformats.org/officeDocument/2006/math" xmlns:v="urn:schemas-microsoft-com:vml" xmlns:wp14="http://schemas.microsoft.com/office/word/2010/wordprocessingDrawing" xmlns:wp="http://schemas.openxmlformats.org/drawingml/2006/wordprocessingDrawing" xmlns:w10="urn:schemas-microsoft-com:office:word" xmlns:w="http://schemas.openxmlformats.org/wordprocessingml/2006/main" xmlns:w14="http://schemas.microsoft.com/office/word/2010/wordml" xmlns:w15="http://schemas.microsoft.com/office/word/2012/wordml" xmlns:w16cex="http://schemas.microsoft.com/office/word/2018/wordml/cex" xmlns:w16cid="http://schemas.microsoft.com/office/word/2016/wordml/cid" xmlns:w16="http://schemas.microsoft.com/office/word/2018/wordml" xmlns:w16se="http://schemas.microsoft.com/office/word/2015/wordml/symex" xmlns:wpg="http://schemas.microsoft.com/office/word/2010/wordprocessingGroup" xmlns:wpi="http://schemas.microsoft.com/office/word/2010/wordprocessingInk" xmlns:wne="http://schemas.microsoft.com/office/word/2006/wordml" xmlns:wps="http://schemas.microsoft.com/office/word/2010/wordprocessingShape" mc:Ignorable="w14 w15 w16se w16cid w16 w16cex wp14">
+<w:hdr xmlns:wpc="http://schemas.microsoft.com/office/word/2010/wordprocessingCanvas" xmlns:cx="http://schemas.microsoft.com/office/drawing/2014/chartex" xmlns:cx1="http://schemas.microsoft.com/office/drawing/2015/9/8/chartex" xmlns:cx2="http://schemas.microsoft.com/office/drawing/2015/10/21/chartex" xmlns:cx3="http://schemas.microsoft.com/office/drawing/2016/5/9/chartex" xmlns:cx4="http://schemas.microsoft.com/office/drawing/2016/5/10/chartex" xmlns:cx5="http://schemas.microsoft.com/office/drawing/2016/5/11/chartex" xmlns:cx6="http://schemas.microsoft.com/office/drawing/2016/5/12/chartex" xmlns:cx7="http://schemas.microsoft.com/office/drawing/2016/5/13/chartex" xmlns:cx8="http://schemas.microsoft.com/office/drawing/2016/5/14/chartex" xmlns:mc="http://schemas.openxmlformats.org/markup-compatibility/2006" xmlns:aink="http://schemas.microsoft.com/office/drawing/2016/ink" xmlns:am3d="http://schemas.microsoft.com/office/drawing/2017/model3d" xmlns:o="urn:schemas-microsoft-com:office:office" xmlns:oel="http://schemas.microsoft.com/office/2019/extlst" xmlns:r="http://schemas.openxmlformats.org/officeDocument/2006/relationships" xmlns:m="http://schemas.openxmlformats.org/officeDocument/2006/math" xmlns:v="urn:schemas-microsoft-com:vml" xmlns:wp14="http://schemas.microsoft.com/office/word/2010/wordprocessingDrawing" xmlns:wp="http://schemas.openxmlformats.org/drawingml/2006/wordprocessingDrawing" xmlns:w10="urn:schemas-microsoft-com:office:word" xmlns:w="http://schemas.openxmlformats.org/wordprocessingml/2006/main" xmlns:w14="http://schemas.microsoft.com/office/word/2010/wordml" xmlns:w15="http://schemas.microsoft.com/office/word/2012/wordml" xmlns:w16cex="http://schemas.microsoft.com/office/word/2018/wordml/cex" xmlns:w16cid="http://schemas.microsoft.com/office/word/2016/wordml/cid" xmlns:w16="http://schemas.microsoft.com/office/word/2018/wordml" xmlns:w16sdtdh="http://schemas.microsoft.com/office/word/2020/wordml/sdtdatahash" xmlns:w16se="http://schemas.microsoft.com/office/word/2015/wordml/symex" xmlns:wpg="http://schemas.microsoft.com/office/word/2010/wordprocessingGroup" xmlns:wpi="http://schemas.microsoft.com/office/word/2010/wordprocessingInk" xmlns:wne="http://schemas.microsoft.com/office/word/2006/wordml" xmlns:wps="http://schemas.microsoft.com/office/word/2010/wordprocessingShape" mc:Ignorable="w14 w15 w16se w16cid w16 w16cex w16sdtdh wp14">
   <w:p>
     <w:pPr>
       <w:spacing w:line="48" w:lineRule="auto"/>
@@ -1077,7 +1074,7 @@
 </file>
 
 <file path=word/numbering.xml><?xml version="1.0" encoding="utf-8"?>
-<w:numbering xmlns:wpc="http://schemas.microsoft.com/office/word/2010/wordprocessingCanvas" xmlns:cx="http://schemas.microsoft.com/office/drawing/2014/chartex" xmlns:cx1="http://schemas.microsoft.com/office/drawing/2015/9/8/chartex" xmlns:cx2="http://schemas.microsoft.com/office/drawing/2015/10/21/chartex" xmlns:cx3="http://schemas.microsoft.com/office/drawing/2016/5/9/chartex" xmlns:cx4="http://schemas.microsoft.com/office/drawing/2016/5/10/chartex" xmlns:cx5="http://schemas.microsoft.com/office/drawing/2016/5/11/chartex" xmlns:cx6="http://schemas.microsoft.com/office/drawing/2016/5/12/chartex" xmlns:cx7="http://schemas.microsoft.com/office/drawing/2016/5/13/chartex" xmlns:cx8="http://schemas.microsoft.com/office/drawing/2016/5/14/chartex" xmlns:mc="http://schemas.openxmlformats.org/markup-compatibility/2006" xmlns:aink="http://schemas.microsoft.com/office/drawing/2016/ink" xmlns:am3d="http://schemas.microsoft.com/office/drawing/2017/model3d" xmlns:o="urn:schemas-microsoft-com:office:office" xmlns:r="http://schemas.openxmlformats.org/officeDocument/2006/relationships" xmlns:m="http://schemas.openxmlformats.org/officeDocument/2006/math" xmlns:v="urn:schemas-microsoft-com:vml" xmlns:wp14="http://schemas.microsoft.com/office/word/2010/wordprocessingDrawing" xmlns:wp="http://schemas.openxmlformats.org/drawingml/2006/wordprocessingDrawing" xmlns:w10="urn:schemas-microsoft-com:office:word" xmlns:w="http://schemas.openxmlformats.org/wordprocessingml/2006/main" xmlns:w14="http://schemas.microsoft.com/office/word/2010/wordml" xmlns:w15="http://schemas.microsoft.com/office/word/2012/wordml" xmlns:w16cex="http://schemas.microsoft.com/office/word/2018/wordml/cex" xmlns:w16cid="http://schemas.microsoft.com/office/word/2016/wordml/cid" xmlns:w16="http://schemas.microsoft.com/office/word/2018/wordml" xmlns:w16se="http://schemas.microsoft.com/office/word/2015/wordml/symex" xmlns:wpg="http://schemas.microsoft.com/office/word/2010/wordprocessingGroup" xmlns:wpi="http://schemas.microsoft.com/office/word/2010/wordprocessingInk" xmlns:wne="http://schemas.microsoft.com/office/word/2006/wordml" xmlns:wps="http://schemas.microsoft.com/office/word/2010/wordprocessingShape" mc:Ignorable="w14 w15 w16se w16cid w16 w16cex wp14">
+<w:numbering xmlns:wpc="http://schemas.microsoft.com/office/word/2010/wordprocessingCanvas" xmlns:cx="http://schemas.microsoft.com/office/drawing/2014/chartex" xmlns:cx1="http://schemas.microsoft.com/office/drawing/2015/9/8/chartex" xmlns:cx2="http://schemas.microsoft.com/office/drawing/2015/10/21/chartex" xmlns:cx3="http://schemas.microsoft.com/office/drawing/2016/5/9/chartex" xmlns:cx4="http://schemas.microsoft.com/office/drawing/2016/5/10/chartex" xmlns:cx5="http://schemas.microsoft.com/office/drawing/2016/5/11/chartex" xmlns:cx6="http://schemas.microsoft.com/office/drawing/2016/5/12/chartex" xmlns:cx7="http://schemas.microsoft.com/office/drawing/2016/5/13/chartex" xmlns:cx8="http://schemas.microsoft.com/office/drawing/2016/5/14/chartex" xmlns:mc="http://schemas.openxmlformats.org/markup-compatibility/2006" xmlns:aink="http://schemas.microsoft.com/office/drawing/2016/ink" xmlns:am3d="http://schemas.microsoft.com/office/drawing/2017/model3d" xmlns:o="urn:schemas-microsoft-com:office:office" xmlns:oel="http://schemas.microsoft.com/office/2019/extlst" xmlns:r="http://schemas.openxmlformats.org/officeDocument/2006/relationships" xmlns:m="http://schemas.openxmlformats.org/officeDocument/2006/math" xmlns:v="urn:schemas-microsoft-com:vml" xmlns:wp14="http://schemas.microsoft.com/office/word/2010/wordprocessingDrawing" xmlns:wp="http://schemas.openxmlformats.org/drawingml/2006/wordprocessingDrawing" xmlns:w10="urn:schemas-microsoft-com:office:word" xmlns:w="http://schemas.openxmlformats.org/wordprocessingml/2006/main" xmlns:w14="http://schemas.microsoft.com/office/word/2010/wordml" xmlns:w15="http://schemas.microsoft.com/office/word/2012/wordml" xmlns:w16cex="http://schemas.microsoft.com/office/word/2018/wordml/cex" xmlns:w16cid="http://schemas.microsoft.com/office/word/2016/wordml/cid" xmlns:w16="http://schemas.microsoft.com/office/word/2018/wordml" xmlns:w16sdtdh="http://schemas.microsoft.com/office/word/2020/wordml/sdtdatahash" xmlns:w16se="http://schemas.microsoft.com/office/word/2015/wordml/symex" xmlns:wpg="http://schemas.microsoft.com/office/word/2010/wordprocessingGroup" xmlns:wpi="http://schemas.microsoft.com/office/word/2010/wordprocessingInk" xmlns:wne="http://schemas.microsoft.com/office/word/2006/wordml" xmlns:wps="http://schemas.microsoft.com/office/word/2010/wordprocessingShape" mc:Ignorable="w14 w15 w16se w16cid w16 w16cex w16sdtdh wp14">
   <w:abstractNum w:abstractNumId="0" w15:restartNumberingAfterBreak="0">
     <w:nsid w:val="307776EF"/>
     <w:multiLevelType w:val="multilevel"/>
@@ -1191,14 +1188,14 @@
       </w:rPr>
     </w:lvl>
   </w:abstractNum>
-  <w:num w:numId="1">
+  <w:num w:numId="1" w16cid:durableId="1153566380">
     <w:abstractNumId w:val="0"/>
   </w:num>
 </w:numbering>
 </file>
 
 <file path=word/styles.xml><?xml version="1.0" encoding="utf-8"?>
-<w:styles xmlns:mc="http://schemas.openxmlformats.org/markup-compatibility/2006" xmlns:r="http://schemas.openxmlformats.org/officeDocument/2006/relationships" xmlns:w="http://schemas.openxmlformats.org/wordprocessingml/2006/main" xmlns:w14="http://schemas.microsoft.com/office/word/2010/wordml" xmlns:w15="http://schemas.microsoft.com/office/word/2012/wordml" xmlns:w16cex="http://schemas.microsoft.com/office/word/2018/wordml/cex" xmlns:w16cid="http://schemas.microsoft.com/office/word/2016/wordml/cid" xmlns:w16="http://schemas.microsoft.com/office/word/2018/wordml" xmlns:w16se="http://schemas.microsoft.com/office/word/2015/wordml/symex" mc:Ignorable="w14 w15 w16se w16cid w16 w16cex">
+<w:styles xmlns:mc="http://schemas.openxmlformats.org/markup-compatibility/2006" xmlns:r="http://schemas.openxmlformats.org/officeDocument/2006/relationships" xmlns:w="http://schemas.openxmlformats.org/wordprocessingml/2006/main" xmlns:w14="http://schemas.microsoft.com/office/word/2010/wordml" xmlns:w15="http://schemas.microsoft.com/office/word/2012/wordml" xmlns:w16cex="http://schemas.microsoft.com/office/word/2018/wordml/cex" xmlns:w16cid="http://schemas.microsoft.com/office/word/2016/wordml/cid" xmlns:w16="http://schemas.microsoft.com/office/word/2018/wordml" xmlns:w16sdtdh="http://schemas.microsoft.com/office/word/2020/wordml/sdtdatahash" xmlns:w16se="http://schemas.microsoft.com/office/word/2015/wordml/symex" mc:Ignorable="w14 w15 w16se w16cid w16 w16cex w16sdtdh">
   <w:docDefaults>
     <w:rPrDefault>
       <w:rPr>

</xml_diff>